<commit_message>
checked between tracked and untracked
</commit_message>
<xml_diff>
--- a/docs/resubmission/fuel_resubmission.docx
+++ b/docs/resubmission/fuel_resubmission.docx
@@ -3180,12 +3180,6 @@
           <w:noProof/>
         </w:rPr>
         <w:t>(</w:t>
-      </w:r>
-      <w:r>
-        <w:rPr>
-          <w:rFonts w:cs="Times New Roman"/>
-        </w:rPr>
-        <w:t xml:space="preserve"> </w:t>
       </w:r>
       <w:r>
         <w:rPr>
@@ -5115,7 +5109,43 @@
           <w:color w:val="000000" w:themeColor="text1"/>
           <w:lang w:val="fr-FR"/>
         </w:rPr>
-        <w:t>(Castle et al., 2013; McGrattan et al., 2012, n.d.; McGrattan and Hostikka, n.d.; Mell, 2007; Mell et al., 2009; Mueller et al., 2014; Overholt et al., 2014; Perez-Ramirez et al., 2017; Ritter et al., 2020; Sánchez-Monroy et al., 2019)</w:t>
+        <w:t xml:space="preserve">(Castle et al., 2013; McGrattan et al., 2012; </w:t>
+      </w:r>
+      <w:proofErr w:type="spellStart"/>
+      <w:r>
+        <w:rPr>
+          <w:rFonts w:cs="Times New Roman"/>
+          <w:color w:val="000000" w:themeColor="text1"/>
+          <w:lang w:val="fr-FR"/>
+        </w:rPr>
+        <w:t>Mell</w:t>
+      </w:r>
+      <w:proofErr w:type="spellEnd"/>
+      <w:r>
+        <w:rPr>
+          <w:rFonts w:cs="Times New Roman"/>
+          <w:color w:val="000000" w:themeColor="text1"/>
+          <w:lang w:val="fr-FR"/>
+        </w:rPr>
+        <w:t xml:space="preserve">, 2007; </w:t>
+      </w:r>
+      <w:proofErr w:type="spellStart"/>
+      <w:r>
+        <w:rPr>
+          <w:rFonts w:cs="Times New Roman"/>
+          <w:color w:val="000000" w:themeColor="text1"/>
+          <w:lang w:val="fr-FR"/>
+        </w:rPr>
+        <w:t>Mell</w:t>
+      </w:r>
+      <w:proofErr w:type="spellEnd"/>
+      <w:r>
+        <w:rPr>
+          <w:rFonts w:cs="Times New Roman"/>
+          <w:color w:val="000000" w:themeColor="text1"/>
+          <w:lang w:val="fr-FR"/>
+        </w:rPr>
+        <w:t xml:space="preserve"> et al., 2009; Mueller et al., 2014; Overholt et al., 2014; Perez-Ramirez et al., 2017; Ritter et al., 2020; Sánchez-Monroy et al., 2019)</w:t>
       </w:r>
       <w:r>
         <w:rPr>
@@ -11508,21 +11538,8 @@
       <w:r>
         <w:fldChar w:fldCharType="separate"/>
       </w:r>
-      <w:proofErr w:type="spellStart"/>
-      <w:r>
-        <w:t>Astrup</w:t>
-      </w:r>
-      <w:proofErr w:type="spellEnd"/>
-      <w:r>
-        <w:t xml:space="preserve">, R., Bernier, P.Y., Genet, H., Lutz, D.A., others, 2018. A sensible climate solution for the boreal forest. Nat </w:t>
-      </w:r>
-      <w:proofErr w:type="spellStart"/>
-      <w:r>
-        <w:t>Clim</w:t>
-      </w:r>
-      <w:proofErr w:type="spellEnd"/>
-      <w:r>
-        <w:t xml:space="preserve"> Chang.</w:t>
+      <w:r>
+        <w:t>Astrup, R., Bernier, P.Y., Genet, H., Lutz, D.A., others, 2018. A sensible climate solution for the boreal forest. Nat Clim Chang.</w:t>
       </w:r>
     </w:p>
     <w:p>
@@ -11530,121 +11547,23 @@
         <w:pStyle w:val="Bibliography"/>
       </w:pPr>
       <w:r>
-        <w:t xml:space="preserve">Atchley, A.L., Linn, R., </w:t>
-      </w:r>
-      <w:proofErr w:type="spellStart"/>
-      <w:r>
-        <w:t>Jonko</w:t>
-      </w:r>
-      <w:proofErr w:type="spellEnd"/>
-      <w:r>
-        <w:t xml:space="preserve">, A., Hoffman, C., Hyman, J.D., </w:t>
-      </w:r>
-      <w:proofErr w:type="spellStart"/>
-      <w:r>
-        <w:t>Pimont</w:t>
-      </w:r>
-      <w:proofErr w:type="spellEnd"/>
-      <w:r>
-        <w:t xml:space="preserve">, F., </w:t>
-      </w:r>
-      <w:proofErr w:type="spellStart"/>
-      <w:r>
-        <w:t>Sieg</w:t>
-      </w:r>
-      <w:proofErr w:type="spellEnd"/>
-      <w:r>
-        <w:t xml:space="preserve">, C., Middleton, R.S., 2021. Effects of fuel spatial distribution on wildland fire </w:t>
-      </w:r>
-      <w:proofErr w:type="spellStart"/>
-      <w:r>
-        <w:t>behaviour</w:t>
-      </w:r>
-      <w:proofErr w:type="spellEnd"/>
-      <w:r>
-        <w:t>. Int J Wildland Fire 30, 179.</w:t>
+        <w:t>Atchley, A.L., Linn, R., Jonko, A., Hoffman, C., Hyman, J.D., Pimont, F., Sieg, C., Middleton, R.S., 2021. Effects of fuel spatial distribution on wildland fire behaviour. Int J Wildland Fire 30, 179.</w:t>
       </w:r>
     </w:p>
     <w:p>
       <w:pPr>
         <w:pStyle w:val="Bibliography"/>
       </w:pPr>
-      <w:proofErr w:type="spellStart"/>
-      <w:r>
-        <w:t>Balshi</w:t>
-      </w:r>
-      <w:proofErr w:type="spellEnd"/>
-      <w:r>
-        <w:t xml:space="preserve">, M.S., </w:t>
-      </w:r>
-      <w:proofErr w:type="spellStart"/>
-      <w:r>
-        <w:t>Mcguire</w:t>
-      </w:r>
-      <w:proofErr w:type="spellEnd"/>
-      <w:r>
-        <w:t xml:space="preserve">, A.D., Duffy, P., Flannigan, M., </w:t>
-      </w:r>
-      <w:proofErr w:type="spellStart"/>
-      <w:r>
-        <w:t>Kicklighter</w:t>
-      </w:r>
-      <w:proofErr w:type="spellEnd"/>
-      <w:r>
-        <w:t>, D.W., Melillo, J., 2009. Vulnerability of carbon storage in North American boreal forests to wildfires during the 21st century. Glob. Change Biol. 15, 1491–1510. https://doi.org/10.1111/j.1365-2486.2009.01877.x</w:t>
+      <w:r>
+        <w:t>Balshi, M.S., Mcguire, A.D., Duffy, P., Flannigan, M., Kicklighter, D.W., Melillo, J., 2009. Vulnerability of carbon storage in North American boreal forests to wildfires during the 21st century. Glob. Change Biol. 15, 1491–1510. https://doi.org/10.1111/j.1365-2486.2009.01877.x</w:t>
       </w:r>
     </w:p>
     <w:p>
       <w:pPr>
         <w:pStyle w:val="Bibliography"/>
       </w:pPr>
-      <w:proofErr w:type="spellStart"/>
-      <w:r>
-        <w:t>Baltzer</w:t>
-      </w:r>
-      <w:proofErr w:type="spellEnd"/>
-      <w:r>
-        <w:t xml:space="preserve">, J.L., Day, N.J., Walker, X.J., Greene, D., Mack, M.C., Alexander, H.D., Arseneault, D., Barnes, J., Bergeron, Y., Boucher, Y., </w:t>
-      </w:r>
-      <w:proofErr w:type="spellStart"/>
-      <w:r>
-        <w:t>Bourgeau</w:t>
-      </w:r>
-      <w:proofErr w:type="spellEnd"/>
-      <w:r>
-        <w:t xml:space="preserve">-Chavez, L., Brown, C.D., </w:t>
-      </w:r>
-      <w:proofErr w:type="spellStart"/>
-      <w:r>
-        <w:t>Carrière</w:t>
-      </w:r>
-      <w:proofErr w:type="spellEnd"/>
-      <w:r>
-        <w:t xml:space="preserve">, S., Howard, B.K., Gauthier, S., </w:t>
-      </w:r>
-      <w:proofErr w:type="spellStart"/>
-      <w:r>
-        <w:t>Parisien</w:t>
-      </w:r>
-      <w:proofErr w:type="spellEnd"/>
-      <w:r>
-        <w:t xml:space="preserve">, M.-A., Reid, K.A., Rogers, B.M., Roland, C., Sirois, L., </w:t>
-      </w:r>
-      <w:proofErr w:type="spellStart"/>
-      <w:r>
-        <w:t>Stehn</w:t>
-      </w:r>
-      <w:proofErr w:type="spellEnd"/>
-      <w:r>
-        <w:t xml:space="preserve">, S., Thompson, D.K., Turetsky, M.R., </w:t>
-      </w:r>
-      <w:proofErr w:type="spellStart"/>
-      <w:r>
-        <w:t>Veraverbeke</w:t>
-      </w:r>
-      <w:proofErr w:type="spellEnd"/>
-      <w:r>
-        <w:t>, S., Whitman, E., Yang, J., Johnstone, J.F., 2021. Increasing fire and the decline of fire adapted black spruce in the boreal forest. Proc. Natl. Acad. Sci. 118, e2024872118. https://doi.org/10.1073/pnas.2024872118</w:t>
+      <w:r>
+        <w:t>Baltzer, J.L., Day, N.J., Walker, X.J., Greene, D., Mack, M.C., Alexander, H.D., Arseneault, D., Barnes, J., Bergeron, Y., Boucher, Y., Bourgeau-Chavez, L., Brown, C.D., Carrière, S., Howard, B.K., Gauthier, S., Parisien, M.-A., Reid, K.A., Rogers, B.M., Roland, C., Sirois, L., Stehn, S., Thompson, D.K., Turetsky, M.R., Veraverbeke, S., Whitman, E., Yang, J., Johnstone, J.F., 2021. Increasing fire and the decline of fire adapted black spruce in the boreal forest. Proc. Natl. Acad. Sci. 118, e2024872118. https://doi.org/10.1073/pnas.2024872118</w:t>
       </w:r>
     </w:p>
     <w:p>
@@ -11652,23 +11571,7 @@
         <w:pStyle w:val="Bibliography"/>
       </w:pPr>
       <w:r>
-        <w:t xml:space="preserve">Barrett, K., </w:t>
-      </w:r>
-      <w:proofErr w:type="spellStart"/>
-      <w:r>
-        <w:t>Loboda</w:t>
-      </w:r>
-      <w:proofErr w:type="spellEnd"/>
-      <w:r>
-        <w:t xml:space="preserve">, T., McGuire, A.D., Genet, H., Hoy, E., </w:t>
-      </w:r>
-      <w:proofErr w:type="spellStart"/>
-      <w:r>
-        <w:t>Kasischke</w:t>
-      </w:r>
-      <w:proofErr w:type="spellEnd"/>
-      <w:r>
-        <w:t>, E., 2016. Static and dynamic controls on fire activity at moderate spatial and temporal scales in the Alaskan boreal forest. Ecosphere 7, e01572. https://doi.org/10.1002/ecs2.1572</w:t>
+        <w:t>Barrett, K., Loboda, T., McGuire, A.D., Genet, H., Hoy, E., Kasischke, E., 2016. Static and dynamic controls on fire activity at moderate spatial and temporal scales in the Alaskan boreal forest. Ecosphere 7, e01572. https://doi.org/10.1002/ecs2.1572</w:t>
       </w:r>
     </w:p>
     <w:p>
@@ -11676,23 +11579,7 @@
         <w:pStyle w:val="Bibliography"/>
       </w:pPr>
       <w:r>
-        <w:t xml:space="preserve">Baughman, C., Saperstein, L., </w:t>
-      </w:r>
-      <w:proofErr w:type="spellStart"/>
-      <w:r>
-        <w:t>Loehman</w:t>
-      </w:r>
-      <w:proofErr w:type="spellEnd"/>
-      <w:r>
-        <w:t xml:space="preserve">, R., 2024. Improved Fire History Through Retroactive Analysis </w:t>
-      </w:r>
-      <w:proofErr w:type="gramStart"/>
-      <w:r>
-        <w:t>Of</w:t>
-      </w:r>
-      <w:proofErr w:type="gramEnd"/>
-      <w:r>
-        <w:t xml:space="preserve"> Fire Extent in Alaska’s National Wildlife Refuges.</w:t>
+        <w:t>Baughman, C., Saperstein, L., Loehman, R., 2024. Improved Fire History Through Retroactive Analysis Of Fire Extent in Alaska’s National Wildlife Refuges.</w:t>
       </w:r>
     </w:p>
     <w:p>
@@ -11700,36 +11587,15 @@
         <w:pStyle w:val="Bibliography"/>
       </w:pPr>
       <w:r>
-        <w:t xml:space="preserve">Binkley, Lousier, </w:t>
-      </w:r>
-      <w:proofErr w:type="spellStart"/>
-      <w:r>
-        <w:t>Cromack</w:t>
-      </w:r>
-      <w:proofErr w:type="spellEnd"/>
-      <w:r>
-        <w:t>, 1984. Ecosystem effects of Sitka alder in a Douglas-fir plantation. For. Sci. 30, 26–35.</w:t>
+        <w:t>Binkley, Lousier, Cromack, 1984. Ecosystem effects of Sitka alder in a Douglas-fir plantation. For. Sci. 30, 26–35.</w:t>
       </w:r>
     </w:p>
     <w:p>
       <w:pPr>
         <w:pStyle w:val="Bibliography"/>
       </w:pPr>
-      <w:proofErr w:type="spellStart"/>
-      <w:r>
-        <w:t>Boby</w:t>
-      </w:r>
-      <w:proofErr w:type="spellEnd"/>
-      <w:r>
-        <w:t xml:space="preserve">, L.A., Schuur, E.A.G., Mack, M.C., </w:t>
-      </w:r>
-      <w:proofErr w:type="spellStart"/>
-      <w:r>
-        <w:t>Verbyla</w:t>
-      </w:r>
-      <w:proofErr w:type="spellEnd"/>
-      <w:r>
-        <w:t>, D., Johnstone, J.F., 2010. Quantifying fire severity, carbon, and nitrogen emissions in Alaska’s boreal forest. Ecol. Appl. 20, 1633–1647. https://doi.org/10.1890/08-2295.1</w:t>
+      <w:r>
+        <w:t>Boby, L.A., Schuur, E.A.G., Mack, M.C., Verbyla, D., Johnstone, J.F., 2010. Quantifying fire severity, carbon, and nitrogen emissions in Alaska’s boreal forest. Ecol. Appl. 20, 1633–1647. https://doi.org/10.1890/08-2295.1</w:t>
       </w:r>
     </w:p>
     <w:p>
@@ -11737,15 +11603,7 @@
         <w:pStyle w:val="Bibliography"/>
       </w:pPr>
       <w:r>
-        <w:t>Bond-</w:t>
-      </w:r>
-      <w:proofErr w:type="spellStart"/>
-      <w:r>
-        <w:t>Lamberty</w:t>
-      </w:r>
-      <w:proofErr w:type="spellEnd"/>
-      <w:r>
-        <w:t>, B., Wang, C., Gower, S.T., 2002. Aboveground and belowground biomass and sapwood area allometric equations for six boreal tree species of northern Manitoba 32, 10.</w:t>
+        <w:t>Bond-Lamberty, B., Wang, C., Gower, S.T., 2002. Aboveground and belowground biomass and sapwood area allometric equations for six boreal tree species of northern Manitoba 32, 10.</w:t>
       </w:r>
     </w:p>
     <w:p>
@@ -11769,15 +11627,7 @@
         <w:pStyle w:val="Bibliography"/>
       </w:pPr>
       <w:r>
-        <w:t xml:space="preserve">Buma, B., Hayes, K., Weiss, S., </w:t>
-      </w:r>
-      <w:proofErr w:type="spellStart"/>
-      <w:r>
-        <w:t>Lucash</w:t>
-      </w:r>
-      <w:proofErr w:type="spellEnd"/>
-      <w:r>
-        <w:t>, M., 2022. Short-interval fires increasing in the Alaskan boreal forest as fire self-regulation decays across forest types. Sci. Rep. 12, 4901. https://doi.org/10.1038/s41598-022-08912-8</w:t>
+        <w:t>Buma, B., Hayes, K., Weiss, S., Lucash, M., 2022. Short-interval fires increasing in the Alaskan boreal forest as fire self-regulation decays across forest types. Sci. Rep. 12, 4901. https://doi.org/10.1038/s41598-022-08912-8</w:t>
       </w:r>
     </w:p>
     <w:p>
@@ -11801,21 +11651,8 @@
       <w:pPr>
         <w:pStyle w:val="Bibliography"/>
       </w:pPr>
-      <w:proofErr w:type="spellStart"/>
-      <w:r>
-        <w:t>Eckdahl</w:t>
-      </w:r>
-      <w:proofErr w:type="spellEnd"/>
-      <w:r>
-        <w:t xml:space="preserve">, J.A., Kristensen, J.A., Metcalfe, D.B., 2022. Climatic variation drives loss and restructuring of carbon and nitrogen in boreal forest wildfire. </w:t>
-      </w:r>
-      <w:proofErr w:type="spellStart"/>
-      <w:r>
-        <w:t>Biogeosciences</w:t>
-      </w:r>
-      <w:proofErr w:type="spellEnd"/>
-      <w:r>
-        <w:t xml:space="preserve"> 19, 2487–2506. https://doi.org/10.5194/bg-19-2487-2022</w:t>
+      <w:r>
+        <w:t>Eckdahl, J.A., Kristensen, J.A., Metcalfe, D.B., 2022. Climatic variation drives loss and restructuring of carbon and nitrogen in boreal forest wildfire. Biogeosciences 19, 2487–2506. https://doi.org/10.5194/bg-19-2487-2022</w:t>
       </w:r>
     </w:p>
     <w:p>
@@ -11831,23 +11668,7 @@
         <w:pStyle w:val="Bibliography"/>
       </w:pPr>
       <w:r>
-        <w:t xml:space="preserve">Hart, S.J., </w:t>
-      </w:r>
-      <w:proofErr w:type="spellStart"/>
-      <w:r>
-        <w:t>Henkelman</w:t>
-      </w:r>
-      <w:proofErr w:type="spellEnd"/>
-      <w:r>
-        <w:t xml:space="preserve">, J., McLoughlin, P.D., Nielsen, S.E., </w:t>
-      </w:r>
-      <w:proofErr w:type="spellStart"/>
-      <w:r>
-        <w:t>Truchon</w:t>
-      </w:r>
-      <w:proofErr w:type="spellEnd"/>
-      <w:r>
-        <w:t>‐Savard, A., Johnstone, J.F., 2019. Examining forest resilience to changing fire frequency in a fire‐prone region of boreal forest. Glob. Change Biol. 25, 869–884. https://doi.org/10.1111/gcb.14550</w:t>
+        <w:t>Hart, S.J., Henkelman, J., McLoughlin, P.D., Nielsen, S.E., Truchon‐Savard, A., Johnstone, J.F., 2019. Examining forest resilience to changing fire frequency in a fire‐prone region of boreal forest. Glob. Change Biol. 25, 869–884. https://doi.org/10.1111/gcb.14550</w:t>
       </w:r>
     </w:p>
     <w:p>
@@ -11862,13 +11683,8 @@
       <w:pPr>
         <w:pStyle w:val="Bibliography"/>
       </w:pPr>
-      <w:proofErr w:type="spellStart"/>
-      <w:r>
-        <w:t>Hély</w:t>
-      </w:r>
-      <w:proofErr w:type="spellEnd"/>
-      <w:r>
-        <w:t>, C., Bergeron, Y., Flannigan, M.D., 2000. Effects of Stand Composition on Fire Hazard in Mixed-Wood Canadian Boreal Forest. J. Veg. Sci. 11, 813–824. https://doi.org/10.2307/3236551</w:t>
+      <w:r>
+        <w:t>Hély, C., Bergeron, Y., Flannigan, M.D., 2000. Effects of Stand Composition on Fire Hazard in Mixed-Wood Canadian Boreal Forest. J. Veg. Sci. 11, 813–824. https://doi.org/10.2307/3236551</w:t>
       </w:r>
     </w:p>
     <w:p>
@@ -11876,15 +11692,7 @@
         <w:pStyle w:val="Bibliography"/>
       </w:pPr>
       <w:r>
-        <w:t xml:space="preserve">Higuera, P.E., Brubaker, L.B., Anderson, P.M., Brown, T.A., Kennedy, A.T., Hu, F.S., 2008. Frequent Fires in Ancient Shrub Tundra: Implications of Paleorecords for Arctic Environmental Change. </w:t>
-      </w:r>
-      <w:proofErr w:type="spellStart"/>
-      <w:r>
-        <w:t>PLoS</w:t>
-      </w:r>
-      <w:proofErr w:type="spellEnd"/>
-      <w:r>
-        <w:t xml:space="preserve"> ONE 3, e0001744. https://doi.org/10.1371/journal.pone.0001744</w:t>
+        <w:t>Higuera, P.E., Brubaker, L.B., Anderson, P.M., Brown, T.A., Kennedy, A.T., Hu, F.S., 2008. Frequent Fires in Ancient Shrub Tundra: Implications of Paleorecords for Arctic Environmental Change. PLoS ONE 3, e0001744. https://doi.org/10.1371/journal.pone.0001744</w:t>
       </w:r>
     </w:p>
     <w:p>
@@ -11892,52 +11700,15 @@
         <w:pStyle w:val="Bibliography"/>
       </w:pPr>
       <w:r>
-        <w:t xml:space="preserve">Hines, W.G.S., Hines, R.J.O., 1979. The Eberhardt statistic and the detection of </w:t>
-      </w:r>
-      <w:proofErr w:type="spellStart"/>
-      <w:r>
-        <w:t>nonrandomness</w:t>
-      </w:r>
-      <w:proofErr w:type="spellEnd"/>
-      <w:r>
-        <w:t xml:space="preserve"> of spatial point distributions. </w:t>
-      </w:r>
-      <w:proofErr w:type="spellStart"/>
-      <w:r>
-        <w:t>Biometrika</w:t>
-      </w:r>
-      <w:proofErr w:type="spellEnd"/>
-      <w:r>
-        <w:t xml:space="preserve"> 66, 73–79. https://doi.org/10.1093/biomet/66.1.73</w:t>
+        <w:t>Hines, W.G.S., Hines, R.J.O., 1979. The Eberhardt statistic and the detection of nonrandomness of spatial point distributions. Biometrika 66, 73–79. https://doi.org/10.1093/biomet/66.1.73</w:t>
       </w:r>
     </w:p>
     <w:p>
       <w:pPr>
         <w:pStyle w:val="Bibliography"/>
       </w:pPr>
-      <w:proofErr w:type="spellStart"/>
-      <w:r>
-        <w:t>Hoecker</w:t>
-      </w:r>
-      <w:proofErr w:type="spellEnd"/>
-      <w:r>
-        <w:t xml:space="preserve">, T.J., Higuera, P.E., 2019. Forest succession and climate variability interacted to control fire activity over the last four centuries in an Alaskan boreal landscape. </w:t>
-      </w:r>
-      <w:proofErr w:type="spellStart"/>
-      <w:r>
-        <w:t>Landsc</w:t>
-      </w:r>
-      <w:proofErr w:type="spellEnd"/>
-      <w:r>
-        <w:t xml:space="preserve"> </w:t>
-      </w:r>
-      <w:proofErr w:type="spellStart"/>
-      <w:r>
-        <w:t>Ecol</w:t>
-      </w:r>
-      <w:proofErr w:type="spellEnd"/>
-      <w:r>
-        <w:t xml:space="preserve"> 34, 227–241.</w:t>
+      <w:r>
+        <w:t>Hoecker, T.J., Higuera, P.E., 2019. Forest succession and climate variability interacted to control fire activity over the last four centuries in an Alaskan boreal landscape. Landsc Ecol 34, 227–241.</w:t>
       </w:r>
     </w:p>
     <w:p>
@@ -11953,23 +11724,7 @@
         <w:pStyle w:val="Bibliography"/>
       </w:pPr>
       <w:r>
-        <w:t xml:space="preserve">Hoffman, C., </w:t>
-      </w:r>
-      <w:proofErr w:type="spellStart"/>
-      <w:r>
-        <w:t>Sieg</w:t>
-      </w:r>
-      <w:proofErr w:type="spellEnd"/>
-      <w:r>
-        <w:t xml:space="preserve">, C., Linn, R., Mell, W., Parsons, R., Ziegler, J., </w:t>
-      </w:r>
-      <w:proofErr w:type="spellStart"/>
-      <w:r>
-        <w:t>Hiers</w:t>
-      </w:r>
-      <w:proofErr w:type="spellEnd"/>
-      <w:r>
-        <w:t>, J., 2018. Advancing the Science of Wildland Fire Dynamics Using Process-Based Models. Fire 1, 32. https://doi.org/10.3390/fire1020032</w:t>
+        <w:t>Hoffman, C., Sieg, C., Linn, R., Mell, W., Parsons, R., Ziegler, J., Hiers, J., 2018. Advancing the Science of Wildland Fire Dynamics Using Process-Based Models. Fire 1, 32. https://doi.org/10.3390/fire1020032</w:t>
       </w:r>
     </w:p>
     <w:p>
@@ -11985,15 +11740,7 @@
         <w:pStyle w:val="Bibliography"/>
       </w:pPr>
       <w:r>
-        <w:t xml:space="preserve">Johnstone, J.F., </w:t>
-      </w:r>
-      <w:proofErr w:type="spellStart"/>
-      <w:r>
-        <w:t>Celis</w:t>
-      </w:r>
-      <w:proofErr w:type="spellEnd"/>
-      <w:r>
-        <w:t>, G., Chapin III, F.S., Hollingsworth, T.N., Jean, M., Mack, M.C., 2020. Factors shaping alternate successional trajectories in burned black spruce forests of Alaska. Ecosphere 11, e03129. https://doi.org/10.1002/ecs2.3129</w:t>
+        <w:t>Johnstone, J.F., Celis, G., Chapin III, F.S., Hollingsworth, T.N., Jean, M., Mack, M.C., 2020. Factors shaping alternate successional trajectories in burned black spruce forests of Alaska. Ecosphere 11, e03129. https://doi.org/10.1002/ecs2.3129</w:t>
       </w:r>
     </w:p>
     <w:p>
@@ -12017,13 +11764,8 @@
       <w:pPr>
         <w:pStyle w:val="Bibliography"/>
       </w:pPr>
-      <w:proofErr w:type="spellStart"/>
-      <w:r>
-        <w:t>Kasischke</w:t>
-      </w:r>
-      <w:proofErr w:type="spellEnd"/>
-      <w:r>
-        <w:t>, E.S., Williams, D., Barry, D., 2002. Analysis of the patterns of large fires in the boreal forest region of Alaska. Int. J. Wildland Fire 11, 131–144. https://doi.org/10.1071/wf02023</w:t>
+      <w:r>
+        <w:t>Kasischke, E.S., Williams, D., Barry, D., 2002. Analysis of the patterns of large fires in the boreal forest region of Alaska. Int. J. Wildland Fire 11, 131–144. https://doi.org/10.1071/wf02023</w:t>
       </w:r>
     </w:p>
     <w:p>
@@ -12031,15 +11773,7 @@
         <w:pStyle w:val="Bibliography"/>
       </w:pPr>
       <w:r>
-        <w:t xml:space="preserve">Kelly, R., Chipman, M.L., Higuera, P.E., </w:t>
-      </w:r>
-      <w:proofErr w:type="spellStart"/>
-      <w:r>
-        <w:t>Stefanova</w:t>
-      </w:r>
-      <w:proofErr w:type="spellEnd"/>
-      <w:r>
-        <w:t>, I., Brubaker, L.B., Hu, F.S., 2013. Recent burning of boreal forests exceeds fire regime limits of the past 10,000 years. Proc. Natl. Acad. Sci. 110, 13055–13060. https://doi.org/10.1073/pnas.1305069110</w:t>
+        <w:t>Kelly, R., Chipman, M.L., Higuera, P.E., Stefanova, I., Brubaker, L.B., Hu, F.S., 2013. Recent burning of boreal forests exceeds fire regime limits of the past 10,000 years. Proc. Natl. Acad. Sci. 110, 13055–13060. https://doi.org/10.1073/pnas.1305069110</w:t>
       </w:r>
     </w:p>
     <w:p>
@@ -12047,39 +11781,7 @@
         <w:pStyle w:val="Bibliography"/>
       </w:pPr>
       <w:r>
-        <w:t xml:space="preserve">Lund, M.T., </w:t>
-      </w:r>
-      <w:proofErr w:type="spellStart"/>
-      <w:r>
-        <w:t>Nordling</w:t>
-      </w:r>
-      <w:proofErr w:type="spellEnd"/>
-      <w:r>
-        <w:t xml:space="preserve">, K., </w:t>
-      </w:r>
-      <w:proofErr w:type="spellStart"/>
-      <w:r>
-        <w:t>Gjelsvik</w:t>
-      </w:r>
-      <w:proofErr w:type="spellEnd"/>
-      <w:r>
-        <w:t xml:space="preserve">, A.B., </w:t>
-      </w:r>
-      <w:proofErr w:type="spellStart"/>
-      <w:r>
-        <w:t>Samset</w:t>
-      </w:r>
-      <w:proofErr w:type="spellEnd"/>
-      <w:r>
-        <w:t xml:space="preserve">, B.H., 2023. The influence of variability on fire weather conditions in high latitude regions under present and future global warming. Environ. Res. </w:t>
-      </w:r>
-      <w:proofErr w:type="spellStart"/>
-      <w:r>
-        <w:t>Commun</w:t>
-      </w:r>
-      <w:proofErr w:type="spellEnd"/>
-      <w:r>
-        <w:t>. 5, 065016. https://doi.org/10.1088/2515-7620/acdfad</w:t>
+        <w:t>Lund, M.T., Nordling, K., Gjelsvik, A.B., Samset, B.H., 2023. The influence of variability on fire weather conditions in high latitude regions under present and future global warming. Environ. Res. Commun. 5, 065016. https://doi.org/10.1088/2515-7620/acdfad</w:t>
       </w:r>
     </w:p>
     <w:p>
@@ -12095,15 +11797,7 @@
         <w:pStyle w:val="Bibliography"/>
       </w:pPr>
       <w:r>
-        <w:t xml:space="preserve">McGrattan, K., </w:t>
-      </w:r>
-      <w:proofErr w:type="spellStart"/>
-      <w:r>
-        <w:t>Hostikka</w:t>
-      </w:r>
-      <w:proofErr w:type="spellEnd"/>
-      <w:r>
-        <w:t>, S., n.d. Verification and Validation Process of a Fire Model.</w:t>
+        <w:t>McGrattan, K., Hostikka, S., n.d. Verification and Validation Process of a Fire Model.</w:t>
       </w:r>
     </w:p>
     <w:p>
@@ -12111,15 +11805,7 @@
         <w:pStyle w:val="Bibliography"/>
       </w:pPr>
       <w:r>
-        <w:t xml:space="preserve">McGrattan, K., </w:t>
-      </w:r>
-      <w:proofErr w:type="spellStart"/>
-      <w:r>
-        <w:t>Hostikka</w:t>
-      </w:r>
-      <w:proofErr w:type="spellEnd"/>
-      <w:r>
-        <w:t>, S., McDermott, R., Floyd, J., Weinschenk, C., Overholt, K., n.d. Fire Dynamics Simulator User’s Guide. NIST Spec. Publ.</w:t>
+        <w:t>McGrattan, K., Hostikka, S., McDermott, R., Floyd, J., Weinschenk, C., Overholt, K., n.d. Fire Dynamics Simulator User’s Guide. NIST Spec. Publ.</w:t>
       </w:r>
     </w:p>
     <w:p>
@@ -12127,31 +11813,7 @@
         <w:pStyle w:val="Bibliography"/>
       </w:pPr>
       <w:r>
-        <w:t xml:space="preserve">McGrattan, K., McDermott, R., Floyd, J., </w:t>
-      </w:r>
-      <w:proofErr w:type="spellStart"/>
-      <w:r>
-        <w:t>Hostikka</w:t>
-      </w:r>
-      <w:proofErr w:type="spellEnd"/>
-      <w:r>
-        <w:t xml:space="preserve">, S., Forney, G., Baum, H., 2012. Computational fluid dynamics modelling of fire. Int. J. </w:t>
-      </w:r>
-      <w:proofErr w:type="spellStart"/>
-      <w:r>
-        <w:t>Comput</w:t>
-      </w:r>
-      <w:proofErr w:type="spellEnd"/>
-      <w:r>
-        <w:t xml:space="preserve">. Fluid </w:t>
-      </w:r>
-      <w:proofErr w:type="spellStart"/>
-      <w:r>
-        <w:t>Dyn</w:t>
-      </w:r>
-      <w:proofErr w:type="spellEnd"/>
-      <w:r>
-        <w:t>. 26, 349–361. https://doi.org/10.1080/10618562.2012.659663</w:t>
+        <w:t>McGrattan, K., McDermott, R., Floyd, J., Hostikka, S., Forney, G., Baum, H., 2012. Computational fluid dynamics modelling of fire. Int. J. Comput. Fluid Dyn. 26, 349–361. https://doi.org/10.1080/10618562.2012.659663</w:t>
       </w:r>
     </w:p>
     <w:p>
@@ -12167,23 +11829,7 @@
         <w:pStyle w:val="Bibliography"/>
       </w:pPr>
       <w:r>
-        <w:t xml:space="preserve">Mell, W., </w:t>
-      </w:r>
-      <w:proofErr w:type="spellStart"/>
-      <w:r>
-        <w:t>Maranghides</w:t>
-      </w:r>
-      <w:proofErr w:type="spellEnd"/>
-      <w:r>
-        <w:t xml:space="preserve">, A., McDermott, R., Manzello, S.L., 2009. Numerical simulation and experiments of burning </w:t>
-      </w:r>
-      <w:proofErr w:type="spellStart"/>
-      <w:r>
-        <w:t>douglas</w:t>
-      </w:r>
-      <w:proofErr w:type="spellEnd"/>
-      <w:r>
-        <w:t xml:space="preserve"> fir trees. Combust. Flame 156, 2023–2041. https://doi.org/10.1016/j.combustflame.2009.06.015</w:t>
+        <w:t>Mell, W., Maranghides, A., McDermott, R., Manzello, S.L., 2009. Numerical simulation and experiments of burning douglas fir trees. Combust. Flame 156, 2023–2041. https://doi.org/10.1016/j.combustflame.2009.06.015</w:t>
       </w:r>
     </w:p>
     <w:p>
@@ -12191,23 +11837,7 @@
         <w:pStyle w:val="Bibliography"/>
       </w:pPr>
       <w:r>
-        <w:t xml:space="preserve">Mell, W., McNamara, D., </w:t>
-      </w:r>
-      <w:proofErr w:type="spellStart"/>
-      <w:r>
-        <w:t>Maranghides</w:t>
-      </w:r>
-      <w:proofErr w:type="spellEnd"/>
-      <w:r>
-        <w:t xml:space="preserve">, A., McDermott, R., Forney, G., Hoffman, C., </w:t>
-      </w:r>
-      <w:proofErr w:type="spellStart"/>
-      <w:r>
-        <w:t>Ginder</w:t>
-      </w:r>
-      <w:proofErr w:type="spellEnd"/>
-      <w:r>
-        <w:t>, M., 2011. COMPUTER MODELLING OF WILDLAND-URBAN INTERFACE FIRES 13.</w:t>
+        <w:t>Mell, W., McNamara, D., Maranghides, A., McDermott, R., Forney, G., Hoffman, C., Ginder, M., 2011. COMPUTER MODELLING OF WILDLAND-URBAN INTERFACE FIRES 13.</w:t>
       </w:r>
     </w:p>
     <w:p>
@@ -12215,15 +11845,7 @@
         <w:pStyle w:val="Bibliography"/>
       </w:pPr>
       <w:r>
-        <w:t xml:space="preserve">Mell, W.E., McDermott, R.J., Forney, G.P., Hoffman, C., </w:t>
-      </w:r>
-      <w:proofErr w:type="spellStart"/>
-      <w:r>
-        <w:t>Ginder</w:t>
-      </w:r>
-      <w:proofErr w:type="spellEnd"/>
-      <w:r>
-        <w:t>, M., 2010. Wildland Fire Behavior Modeling: Perspectives, New Approaches and Applications 17.</w:t>
+        <w:t>Mell, W.E., McDermott, R.J., Forney, G.P., Hoffman, C., Ginder, M., 2010. Wildland Fire Behavior Modeling: Perspectives, New Approaches and Applications 17.</w:t>
       </w:r>
     </w:p>
     <w:p>
@@ -12231,15 +11853,7 @@
         <w:pStyle w:val="Bibliography"/>
       </w:pPr>
       <w:r>
-        <w:t xml:space="preserve">Mueller, E., Mell, W., </w:t>
-      </w:r>
-      <w:proofErr w:type="spellStart"/>
-      <w:r>
-        <w:t>Simeoni</w:t>
-      </w:r>
-      <w:proofErr w:type="spellEnd"/>
-      <w:r>
-        <w:t>, A., 2014. Large eddy simulation of forest canopy flow for wildland fire modeling. Can. J. For. Res. 44, 1534–1544. https://doi.org/10.1139/cjfr-2014-0184</w:t>
+        <w:t>Mueller, E., Mell, W., Simeoni, A., 2014. Large eddy simulation of forest canopy flow for wildland fire modeling. Can. J. For. Res. 44, 1534–1544. https://doi.org/10.1139/cjfr-2014-0184</w:t>
       </w:r>
     </w:p>
     <w:p>
@@ -12247,39 +11861,7 @@
         <w:pStyle w:val="Bibliography"/>
       </w:pPr>
       <w:r>
-        <w:t xml:space="preserve">Overholt, K.J., </w:t>
-      </w:r>
-      <w:proofErr w:type="spellStart"/>
-      <w:r>
-        <w:t>Kurzawski</w:t>
-      </w:r>
-      <w:proofErr w:type="spellEnd"/>
-      <w:r>
-        <w:t xml:space="preserve">, A.J., Cabrera, J., </w:t>
-      </w:r>
-      <w:proofErr w:type="spellStart"/>
-      <w:r>
-        <w:t>Koopersmith</w:t>
-      </w:r>
-      <w:proofErr w:type="spellEnd"/>
-      <w:r>
-        <w:t xml:space="preserve">, M., </w:t>
-      </w:r>
-      <w:proofErr w:type="spellStart"/>
-      <w:r>
-        <w:t>Ezekoye</w:t>
-      </w:r>
-      <w:proofErr w:type="spellEnd"/>
-      <w:r>
-        <w:t xml:space="preserve">, O.A., 2014. Fire behavior and heat fluxes for lab-scale burning of little bluestem grass. Fire </w:t>
-      </w:r>
-      <w:proofErr w:type="spellStart"/>
-      <w:r>
-        <w:t>Saf</w:t>
-      </w:r>
-      <w:proofErr w:type="spellEnd"/>
-      <w:r>
-        <w:t>. J. 67, 70–81. https://doi.org/10.1016/j.firesaf.2014.05.007</w:t>
+        <w:t>Overholt, K.J., Kurzawski, A.J., Cabrera, J., Koopersmith, M., Ezekoye, O.A., 2014. Fire behavior and heat fluxes for lab-scale burning of little bluestem grass. Fire Saf. J. 67, 70–81. https://doi.org/10.1016/j.firesaf.2014.05.007</w:t>
       </w:r>
     </w:p>
     <w:p>
@@ -12295,31 +11877,7 @@
         <w:pStyle w:val="Bibliography"/>
       </w:pPr>
       <w:r>
-        <w:t xml:space="preserve">Parsons, R., Linn, R., </w:t>
-      </w:r>
-      <w:proofErr w:type="spellStart"/>
-      <w:r>
-        <w:t>Pimont</w:t>
-      </w:r>
-      <w:proofErr w:type="spellEnd"/>
-      <w:r>
-        <w:t xml:space="preserve">, F., Hoffman, C., Sauer, J., </w:t>
-      </w:r>
-      <w:proofErr w:type="spellStart"/>
-      <w:r>
-        <w:t>Winterkamp</w:t>
-      </w:r>
-      <w:proofErr w:type="spellEnd"/>
-      <w:r>
-        <w:t xml:space="preserve">, J., </w:t>
-      </w:r>
-      <w:proofErr w:type="spellStart"/>
-      <w:r>
-        <w:t>Sieg</w:t>
-      </w:r>
-      <w:proofErr w:type="spellEnd"/>
-      <w:r>
-        <w:t>, C., Jolly, W., 2017. Numerical investigation of aggregated fuel spatial pattern impacts on fire behavior. Land Basel 6, 43.</w:t>
+        <w:t>Parsons, R., Linn, R., Pimont, F., Hoffman, C., Sauer, J., Winterkamp, J., Sieg, C., Jolly, W., 2017. Numerical investigation of aggregated fuel spatial pattern impacts on fire behavior. Land Basel 6, 43.</w:t>
       </w:r>
     </w:p>
     <w:p>
@@ -12327,45 +11885,16 @@
         <w:pStyle w:val="Bibliography"/>
       </w:pPr>
       <w:r>
-        <w:t xml:space="preserve">Perez-Ramirez, Y., Mell, W.E., </w:t>
-      </w:r>
-      <w:proofErr w:type="spellStart"/>
-      <w:r>
-        <w:t>Santoni</w:t>
-      </w:r>
-      <w:proofErr w:type="spellEnd"/>
-      <w:r>
-        <w:t xml:space="preserve">, P.A., </w:t>
-      </w:r>
-      <w:proofErr w:type="spellStart"/>
-      <w:r>
-        <w:t>Tramoni</w:t>
-      </w:r>
-      <w:proofErr w:type="spellEnd"/>
-      <w:r>
-        <w:t xml:space="preserve">, J.B., </w:t>
-      </w:r>
-      <w:proofErr w:type="spellStart"/>
-      <w:r>
-        <w:t>Bosseur</w:t>
-      </w:r>
-      <w:proofErr w:type="spellEnd"/>
-      <w:r>
-        <w:t>, F., 2017. Examination of WFDS in Modeling Spreading Fires in a Furniture Calorimeter. Fire Technol. 53, 1795–1832. https://doi.org/10.1007/s10694-017-0657-z</w:t>
+        <w:t>Perez-Ramirez, Y., Mell, W.E., Santoni, P.A., Tramoni, J.B., Bosseur, F., 2017. Examination of WFDS in Modeling Spreading Fires in a Furniture Calorimeter. Fire Technol. 53, 1795–1832. https://doi.org/10.1007/s10694-017-0657-z</w:t>
       </w:r>
     </w:p>
     <w:p>
       <w:pPr>
         <w:pStyle w:val="Bibliography"/>
       </w:pPr>
-      <w:proofErr w:type="spellStart"/>
       <w:r>
         <w:lastRenderedPageBreak/>
-        <w:t>Pimont</w:t>
-      </w:r>
-      <w:proofErr w:type="spellEnd"/>
-      <w:r>
-        <w:t>, F., Dupuy, J.-L., Linn, R.R., Dupont, S., 2011. Impacts of tree canopy structure on wind flows and fire propagation simulated with FIRETEC. Ann. For. Sci. 68, 523. https://doi.org/10.1007/s13595-011-0061-7</w:t>
+        <w:t>Pimont, F., Dupuy, J.-L., Linn, R.R., Dupont, S., 2011. Impacts of tree canopy structure on wind flows and fire propagation simulated with FIRETEC. Ann. For. Sci. 68, 523. https://doi.org/10.1007/s13595-011-0061-7</w:t>
       </w:r>
     </w:p>
     <w:p>
@@ -12381,15 +11910,7 @@
         <w:pStyle w:val="Bibliography"/>
       </w:pPr>
       <w:r>
-        <w:t>Ritter, S.M., Hoffman, C.M., Battaglia, M.A., Stevens-</w:t>
-      </w:r>
-      <w:proofErr w:type="spellStart"/>
-      <w:r>
-        <w:t>Rumann</w:t>
-      </w:r>
-      <w:proofErr w:type="spellEnd"/>
-      <w:r>
-        <w:t>, C.S., Mell, W.E., 2020. Fine-scale fire patterns mediate forest structure in frequent-fire ecosystems. Ecosphere 11, e03177.</w:t>
+        <w:t>Ritter, S.M., Hoffman, C.M., Battaglia, M.A., Stevens-Rumann, C.S., Mell, W.E., 2020. Fine-scale fire patterns mediate forest structure in frequent-fire ecosystems. Ecosphere 11, e03177.</w:t>
       </w:r>
     </w:p>
     <w:p>
@@ -12405,15 +11926,7 @@
         <w:pStyle w:val="Bibliography"/>
       </w:pPr>
       <w:r>
-        <w:t xml:space="preserve">Sánchez-Monroy, X., Mell, W., Torres-Arenas, J., Butler, B.W., 2019. Fire spread upslope: Numerical simulation of laboratory experiments. Fire </w:t>
-      </w:r>
-      <w:proofErr w:type="spellStart"/>
-      <w:r>
-        <w:t>Saf</w:t>
-      </w:r>
-      <w:proofErr w:type="spellEnd"/>
-      <w:r>
-        <w:t>. J. 108, 102844. https://doi.org/10.1016/j.firesaf.2019.102844</w:t>
+        <w:t>Sánchez-Monroy, X., Mell, W., Torres-Arenas, J., Butler, B.W., 2019. Fire spread upslope: Numerical simulation of laboratory experiments. Fire Saf. J. 108, 102844. https://doi.org/10.1016/j.firesaf.2019.102844</w:t>
       </w:r>
     </w:p>
     <w:p>
@@ -12421,126 +11934,31 @@
         <w:pStyle w:val="Bibliography"/>
       </w:pPr>
       <w:r>
-        <w:t xml:space="preserve">Stocks, B.J., </w:t>
-      </w:r>
-      <w:proofErr w:type="spellStart"/>
-      <w:r>
-        <w:t>Lynham</w:t>
-      </w:r>
-      <w:proofErr w:type="spellEnd"/>
-      <w:r>
-        <w:t xml:space="preserve">, T.J., Lawson, B.D., Alexander, M.E., Van Wagner, C.E., McAlpine, R.S., </w:t>
-      </w:r>
-      <w:proofErr w:type="spellStart"/>
-      <w:r>
-        <w:t>Dubé</w:t>
-      </w:r>
-      <w:proofErr w:type="spellEnd"/>
-      <w:r>
-        <w:t>, D.E., 1989. Canadian Forest Fire Danger Rating System: An overview. Chron 65, 258–265.</w:t>
+        <w:t>Stocks, B.J., Lynham, T.J., Lawson, B.D., Alexander, M.E., Van Wagner, C.E., McAlpine, R.S., Dubé, D.E., 1989. Canadian Forest Fire Danger Rating System: An overview. Chron 65, 258–265.</w:t>
       </w:r>
     </w:p>
     <w:p>
       <w:pPr>
         <w:pStyle w:val="Bibliography"/>
       </w:pPr>
-      <w:proofErr w:type="spellStart"/>
-      <w:r>
-        <w:t>Turquety</w:t>
-      </w:r>
-      <w:proofErr w:type="spellEnd"/>
-      <w:r>
-        <w:t xml:space="preserve">, S., Logan, J.A., Jacob, D.J., </w:t>
-      </w:r>
-      <w:proofErr w:type="spellStart"/>
-      <w:r>
-        <w:t>Hudman</w:t>
-      </w:r>
-      <w:proofErr w:type="spellEnd"/>
-      <w:r>
-        <w:t xml:space="preserve">, R.C., Leung, F.Y., Heald, C.L., </w:t>
-      </w:r>
-      <w:proofErr w:type="spellStart"/>
-      <w:r>
-        <w:t>Yantosca</w:t>
-      </w:r>
-      <w:proofErr w:type="spellEnd"/>
-      <w:r>
-        <w:t xml:space="preserve">, R.M., Wu, S., Emmons, L.K., Edwards, D.P., Sachse, G.W., 2007. Inventory of boreal fire emissions for North America in 2004: Importance of peat burning and </w:t>
-      </w:r>
-      <w:proofErr w:type="spellStart"/>
-      <w:r>
-        <w:t>pyroconvective</w:t>
-      </w:r>
-      <w:proofErr w:type="spellEnd"/>
-      <w:r>
-        <w:t xml:space="preserve"> injection. J </w:t>
-      </w:r>
-      <w:proofErr w:type="spellStart"/>
-      <w:r>
-        <w:t>Geophys</w:t>
-      </w:r>
-      <w:proofErr w:type="spellEnd"/>
-      <w:r>
-        <w:t xml:space="preserve"> Res 112.</w:t>
+      <w:r>
+        <w:t>Turquety, S., Logan, J.A., Jacob, D.J., Hudman, R.C., Leung, F.Y., Heald, C.L., Yantosca, R.M., Wu, S., Emmons, L.K., Edwards, D.P., Sachse, G.W., 2007. Inventory of boreal fire emissions for North America in 2004: Importance of peat burning and pyroconvective injection. J Geophys Res 112.</w:t>
       </w:r>
     </w:p>
     <w:p>
       <w:pPr>
         <w:pStyle w:val="Bibliography"/>
       </w:pPr>
-      <w:proofErr w:type="spellStart"/>
-      <w:r>
-        <w:t>Veraverbeke</w:t>
-      </w:r>
-      <w:proofErr w:type="spellEnd"/>
-      <w:r>
-        <w:t xml:space="preserve">, S., Rogers, B.M., </w:t>
-      </w:r>
-      <w:proofErr w:type="spellStart"/>
-      <w:r>
-        <w:t>Goulden</w:t>
-      </w:r>
-      <w:proofErr w:type="spellEnd"/>
-      <w:r>
-        <w:t xml:space="preserve">, M.L., </w:t>
-      </w:r>
-      <w:proofErr w:type="spellStart"/>
-      <w:r>
-        <w:t>Jandt</w:t>
-      </w:r>
-      <w:proofErr w:type="spellEnd"/>
-      <w:r>
-        <w:t xml:space="preserve">, R.R., Miller, C.E., Wiggins, E.B., Randerson, J.T., 2017. Lightning as a major driver of recent large fire years in North American boreal forests. Nat. </w:t>
-      </w:r>
-      <w:proofErr w:type="spellStart"/>
-      <w:r>
-        <w:t>Clim</w:t>
-      </w:r>
-      <w:proofErr w:type="spellEnd"/>
-      <w:r>
-        <w:t>. Change 7, 529–534. https://doi.org/10.1038/nclimate3329</w:t>
+      <w:r>
+        <w:t>Veraverbeke, S., Rogers, B.M., Goulden, M.L., Jandt, R.R., Miller, C.E., Wiggins, E.B., Randerson, J.T., 2017. Lightning as a major driver of recent large fire years in North American boreal forests. Nat. Clim. Change 7, 529–534. https://doi.org/10.1038/nclimate3329</w:t>
       </w:r>
     </w:p>
     <w:p>
       <w:pPr>
         <w:pStyle w:val="Bibliography"/>
       </w:pPr>
-      <w:proofErr w:type="spellStart"/>
-      <w:r>
-        <w:t>Veraverbeke</w:t>
-      </w:r>
-      <w:proofErr w:type="spellEnd"/>
-      <w:r>
-        <w:t xml:space="preserve">, S., Rogers, B.M., Randerson, J.T., 2015. Daily burned area and carbon emissions from boreal fires in Alaska. </w:t>
-      </w:r>
-      <w:proofErr w:type="spellStart"/>
-      <w:r>
-        <w:t>Biogeosciences</w:t>
-      </w:r>
-      <w:proofErr w:type="spellEnd"/>
-      <w:r>
-        <w:t xml:space="preserve"> 12, 3579–3601. https://doi.org/10.5194/bg-12-3579-2015</w:t>
+      <w:r>
+        <w:t>Veraverbeke, S., Rogers, B.M., Randerson, J.T., 2015. Daily burned area and carbon emissions from boreal fires in Alaska. Biogeosciences 12, 3579–3601. https://doi.org/10.5194/bg-12-3579-2015</w:t>
       </w:r>
     </w:p>
     <w:p>
@@ -12548,23 +11966,7 @@
         <w:pStyle w:val="Bibliography"/>
       </w:pPr>
       <w:r>
-        <w:t xml:space="preserve">Werth, P., Potter, B., Clements, C., Finney, M., </w:t>
-      </w:r>
-      <w:proofErr w:type="spellStart"/>
-      <w:r>
-        <w:t>Forthofer</w:t>
-      </w:r>
-      <w:proofErr w:type="spellEnd"/>
-      <w:r>
-        <w:t xml:space="preserve">, J., McAllister, S., </w:t>
-      </w:r>
-      <w:proofErr w:type="spellStart"/>
-      <w:r>
-        <w:t>Goodrick</w:t>
-      </w:r>
-      <w:proofErr w:type="spellEnd"/>
-      <w:r>
-        <w:t>, S., Alexander, M., Cruz, M., 2011. Synthesis of Knowledge of Extreme Fire Behavior: Volume I for Fire Managers. JFSP Synth. Rep.</w:t>
+        <w:t>Werth, P., Potter, B., Clements, C., Finney, M., Forthofer, J., McAllister, S., Goodrick, S., Alexander, M., Cruz, M., 2011. Synthesis of Knowledge of Extreme Fire Behavior: Volume I for Fire Managers. JFSP Synth. Rep.</w:t>
       </w:r>
     </w:p>
     <w:p>
@@ -12572,15 +11974,7 @@
         <w:pStyle w:val="Bibliography"/>
       </w:pPr>
       <w:r>
-        <w:t xml:space="preserve">Whitman, E., Barber, Q.E., Jain, P., Parks, S.A., Guindon, L., Thompson, D.K., </w:t>
-      </w:r>
-      <w:proofErr w:type="spellStart"/>
-      <w:r>
-        <w:t>Parisien</w:t>
-      </w:r>
-      <w:proofErr w:type="spellEnd"/>
-      <w:r>
-        <w:t>, M.-A., 2024. A modest increase in fire weather overcomes resistance to fire spread in recently burned boreal forests. Glob. Change Biol. 30, e17363. https://doi.org/10.1111/gcb.17363</w:t>
+        <w:t>Whitman, E., Barber, Q.E., Jain, P., Parks, S.A., Guindon, L., Thompson, D.K., Parisien, M.-A., 2024. A modest increase in fire weather overcomes resistance to fire spread in recently burned boreal forests. Glob. Change Biol. 30, e17363. https://doi.org/10.1111/gcb.17363</w:t>
       </w:r>
     </w:p>
     <w:p>
@@ -12588,15 +11982,7 @@
         <w:pStyle w:val="Bibliography"/>
       </w:pPr>
       <w:r>
-        <w:t xml:space="preserve">Whitman, E., </w:t>
-      </w:r>
-      <w:proofErr w:type="spellStart"/>
-      <w:r>
-        <w:t>Parisien</w:t>
-      </w:r>
-      <w:proofErr w:type="spellEnd"/>
-      <w:r>
-        <w:t>, M.-A., Thompson, D.K., Flannigan, M.D., 2019. Short-interval wildfire and drought overwhelm boreal forest resilience. Sci. Rep. 9, 18796. https://doi.org/10.1038/s41598-019-55036-7</w:t>
+        <w:t>Whitman, E., Parisien, M.-A., Thompson, D.K., Flannigan, M.D., 2019. Short-interval wildfire and drought overwhelm boreal forest resilience. Sci. Rep. 9, 18796. https://doi.org/10.1038/s41598-019-55036-7</w:t>
       </w:r>
     </w:p>
     <w:p>
@@ -12604,15 +11990,7 @@
         <w:pStyle w:val="Bibliography"/>
       </w:pPr>
       <w:r>
-        <w:t xml:space="preserve">Ziegler, J.P., Hoffman, C.M., Collins, B.M., Knapp, E.E., Mell, W. (Ruddy), 2021. Pyric tree spatial patterning interactions in historical and contemporary mixed conifer forests, California, USA. Ecol. </w:t>
-      </w:r>
-      <w:proofErr w:type="spellStart"/>
-      <w:r>
-        <w:t>Evol</w:t>
-      </w:r>
-      <w:proofErr w:type="spellEnd"/>
-      <w:r>
-        <w:t>. 11, 820–834. https://doi.org/10.1002/ece3.7084</w:t>
+        <w:t>Ziegler, J.P., Hoffman, C.M., Collins, B.M., Knapp, E.E., Mell, W. (Ruddy), 2021. Pyric tree spatial patterning interactions in historical and contemporary mixed conifer forests, California, USA. Ecol. Evol. 11, 820–834. https://doi.org/10.1002/ece3.7084</w:t>
       </w:r>
     </w:p>
     <w:p>
@@ -12620,15 +11998,7 @@
         <w:pStyle w:val="Bibliography"/>
       </w:pPr>
       <w:r>
-        <w:t xml:space="preserve">Ziegler, J.P., Hoffman, C.M., Collins, B.M., Long, J.W., </w:t>
-      </w:r>
-      <w:proofErr w:type="spellStart"/>
-      <w:r>
-        <w:t>Dagley</w:t>
-      </w:r>
-      <w:proofErr w:type="spellEnd"/>
-      <w:r>
-        <w:t>, C.M., Mell, W., 2020. Simulated Fire Behavior and Fine-Scale Forest Structure Following Conifer Removal in Aspen-Conifer Forests in the Lake Tahoe Basin, USA. Fire 3, 51. https://doi.org/10.3390/fire3030051</w:t>
+        <w:t>Ziegler, J.P., Hoffman, C.M., Collins, B.M., Long, J.W., Dagley, C.M., Mell, W., 2020. Simulated Fire Behavior and Fine-Scale Forest Structure Following Conifer Removal in Aspen-Conifer Forests in the Lake Tahoe Basin, USA. Fire 3, 51. https://doi.org/10.3390/fire3030051</w:t>
       </w:r>
     </w:p>
     <w:p>

</xml_diff>